<commit_message>
update BD | Design Digital | EAMT
</commit_message>
<xml_diff>
--- a/1 etim ds 2022/EAMT/Trabalho Acadêmico/Relatório/Relatório - Mulher no mercado de trabalho.docx
+++ b/1 etim ds 2022/EAMT/Trabalho Acadêmico/Relatório/Relatório - Mulher no mercado de trabalho.docx
@@ -4,10 +4,490 @@
   <w:body>
     <w:p>
       <w:pPr>
+        <w:pStyle w:val="Normal"/>
+        <w:spacing w:line="360" w:lineRule="auto"/>
+        <w:ind w:left="0"/>
+        <w:jc w:val="center"/>
+        <w:rPr>
+          <w:rFonts w:ascii="Arial" w:hAnsi="Arial" w:eastAsia="Arial" w:cs="Arial"/>
+          <w:b w:val="1"/>
+          <w:bCs w:val="1"/>
+          <w:sz w:val="24"/>
+          <w:szCs w:val="24"/>
+        </w:rPr>
+      </w:pPr>
+      <w:r>
+        <w:rPr>
+          <w:rFonts w:ascii="Arial" w:hAnsi="Arial" w:eastAsia="Arial" w:cs="Arial"/>
+          <w:b w:val="0"/>
+          <w:bCs w:val="0"/>
+          <w:sz w:val="24"/>
+          <w:szCs w:val="24"/>
+        </w:rPr>
+        <w:t>ETEC PROFESSOR JOSÉ CARLOS SENO JÚNIOR</w:t>
+      </w:r>
+    </w:p>
+    <w:p>
+      <w:pPr>
+        <w:pStyle w:val="Normal"/>
+        <w:spacing w:line="360" w:lineRule="auto"/>
+        <w:ind w:left="0"/>
+        <w:jc w:val="center"/>
+        <w:rPr>
+          <w:rFonts w:ascii="Arial" w:hAnsi="Arial" w:eastAsia="Arial" w:cs="Arial"/>
+          <w:b w:val="0"/>
+          <w:bCs w:val="0"/>
+          <w:sz w:val="24"/>
+          <w:szCs w:val="24"/>
+        </w:rPr>
+      </w:pPr>
+      <w:r>
+        <w:rPr>
+          <w:rFonts w:ascii="Arial" w:hAnsi="Arial" w:eastAsia="Arial" w:cs="Arial"/>
+          <w:b w:val="0"/>
+          <w:bCs w:val="0"/>
+          <w:sz w:val="24"/>
+          <w:szCs w:val="24"/>
+        </w:rPr>
+        <w:t>PRIMEIRA SÉRIE DO ENSINO MÉDIO</w:t>
+      </w:r>
+    </w:p>
+    <w:p>
+      <w:pPr>
+        <w:pStyle w:val="Normal"/>
+        <w:spacing w:line="360" w:lineRule="auto"/>
+        <w:ind w:left="0"/>
+        <w:jc w:val="center"/>
+        <w:rPr>
+          <w:rFonts w:ascii="Arial" w:hAnsi="Arial" w:eastAsia="Arial" w:cs="Arial"/>
+          <w:b w:val="0"/>
+          <w:bCs w:val="0"/>
+          <w:sz w:val="24"/>
+          <w:szCs w:val="24"/>
+        </w:rPr>
+      </w:pPr>
+      <w:r>
+        <w:rPr>
+          <w:rFonts w:ascii="Arial" w:hAnsi="Arial" w:eastAsia="Arial" w:cs="Arial"/>
+          <w:b w:val="0"/>
+          <w:bCs w:val="0"/>
+          <w:sz w:val="24"/>
+          <w:szCs w:val="24"/>
+        </w:rPr>
+        <w:t>ENSINO MÉDIO INTEGRADO AO TÉCNICO - DESENVOLVIMENTO DE SISTEMAS</w:t>
+      </w:r>
+    </w:p>
+    <w:p>
+      <w:pPr>
+        <w:pStyle w:val="Normal"/>
+        <w:spacing w:line="360" w:lineRule="auto"/>
+        <w:ind w:left="0"/>
+        <w:jc w:val="center"/>
+        <w:rPr>
+          <w:rFonts w:ascii="Arial" w:hAnsi="Arial" w:eastAsia="Arial" w:cs="Arial"/>
+          <w:b w:val="0"/>
+          <w:bCs w:val="0"/>
+          <w:sz w:val="24"/>
+          <w:szCs w:val="24"/>
+        </w:rPr>
+      </w:pPr>
+      <w:r>
+        <w:rPr>
+          <w:rFonts w:ascii="Arial" w:hAnsi="Arial" w:eastAsia="Arial" w:cs="Arial"/>
+          <w:b w:val="0"/>
+          <w:bCs w:val="0"/>
+          <w:sz w:val="24"/>
+          <w:szCs w:val="24"/>
+        </w:rPr>
+        <w:t>ESTUDOS AVANÇADOS EM MATEMÁTICA E SUAS TECNOLOGIAS</w:t>
+      </w:r>
+    </w:p>
+    <w:p>
+      <w:pPr>
+        <w:pStyle w:val="Normal"/>
+        <w:spacing w:line="360" w:lineRule="auto"/>
+        <w:ind w:left="0"/>
+        <w:jc w:val="center"/>
+        <w:rPr>
+          <w:rFonts w:ascii="Arial" w:hAnsi="Arial" w:eastAsia="Arial" w:cs="Arial"/>
+          <w:b w:val="0"/>
+          <w:bCs w:val="0"/>
+          <w:sz w:val="24"/>
+          <w:szCs w:val="24"/>
+        </w:rPr>
+      </w:pPr>
+    </w:p>
+    <w:p>
+      <w:pPr>
+        <w:pStyle w:val="Normal"/>
+        <w:spacing w:line="360" w:lineRule="auto"/>
+        <w:ind w:left="0"/>
+        <w:jc w:val="center"/>
+        <w:rPr>
+          <w:rFonts w:ascii="Arial" w:hAnsi="Arial" w:eastAsia="Arial" w:cs="Arial"/>
+          <w:b w:val="0"/>
+          <w:bCs w:val="0"/>
+          <w:sz w:val="24"/>
+          <w:szCs w:val="24"/>
+        </w:rPr>
+      </w:pPr>
+    </w:p>
+    <w:p>
+      <w:pPr>
+        <w:pStyle w:val="Normal"/>
+        <w:spacing w:line="360" w:lineRule="auto"/>
+        <w:ind w:left="0"/>
+        <w:jc w:val="center"/>
+        <w:rPr>
+          <w:rFonts w:ascii="Arial" w:hAnsi="Arial" w:eastAsia="Arial" w:cs="Arial"/>
+          <w:b w:val="0"/>
+          <w:bCs w:val="0"/>
+          <w:sz w:val="24"/>
+          <w:szCs w:val="24"/>
+        </w:rPr>
+      </w:pPr>
+      <w:r>
+        <w:rPr>
+          <w:rFonts w:ascii="Arial" w:hAnsi="Arial" w:eastAsia="Arial" w:cs="Arial"/>
+          <w:b w:val="0"/>
+          <w:bCs w:val="0"/>
+          <w:sz w:val="24"/>
+          <w:szCs w:val="24"/>
+        </w:rPr>
+        <w:t>GABRIEL DE SOUZA SANTOS</w:t>
+      </w:r>
+    </w:p>
+    <w:p>
+      <w:pPr>
+        <w:pStyle w:val="Normal"/>
+        <w:spacing w:line="360" w:lineRule="auto"/>
+        <w:ind w:left="0"/>
+        <w:jc w:val="center"/>
+        <w:rPr>
+          <w:rFonts w:ascii="Arial" w:hAnsi="Arial" w:eastAsia="Arial" w:cs="Arial"/>
+          <w:b w:val="0"/>
+          <w:bCs w:val="0"/>
+          <w:sz w:val="24"/>
+          <w:szCs w:val="24"/>
+        </w:rPr>
+      </w:pPr>
+      <w:r>
+        <w:rPr>
+          <w:rFonts w:ascii="Arial" w:hAnsi="Arial" w:eastAsia="Arial" w:cs="Arial"/>
+          <w:b w:val="0"/>
+          <w:bCs w:val="0"/>
+          <w:sz w:val="24"/>
+          <w:szCs w:val="24"/>
+        </w:rPr>
+        <w:t>GUILHERME HENRIQUE DAROZ</w:t>
+      </w:r>
+    </w:p>
+    <w:p>
+      <w:pPr>
+        <w:pStyle w:val="Normal"/>
+        <w:spacing w:line="360" w:lineRule="auto"/>
+        <w:ind w:left="0"/>
+        <w:jc w:val="center"/>
+        <w:rPr>
+          <w:rFonts w:ascii="Arial" w:hAnsi="Arial" w:eastAsia="Arial" w:cs="Arial"/>
+          <w:b w:val="0"/>
+          <w:bCs w:val="0"/>
+          <w:sz w:val="24"/>
+          <w:szCs w:val="24"/>
+        </w:rPr>
+      </w:pPr>
+      <w:r>
+        <w:rPr>
+          <w:rFonts w:ascii="Arial" w:hAnsi="Arial" w:eastAsia="Arial" w:cs="Arial"/>
+          <w:b w:val="0"/>
+          <w:bCs w:val="0"/>
+          <w:sz w:val="24"/>
+          <w:szCs w:val="24"/>
+        </w:rPr>
+        <w:t>LUIS ARTUR FAUSTINONI RIBEIRO</w:t>
+      </w:r>
+    </w:p>
+    <w:p>
+      <w:pPr>
+        <w:pStyle w:val="Normal"/>
+        <w:spacing w:line="360" w:lineRule="auto"/>
+        <w:ind w:left="0"/>
+        <w:jc w:val="center"/>
+        <w:rPr>
+          <w:rFonts w:ascii="Arial" w:hAnsi="Arial" w:eastAsia="Arial" w:cs="Arial"/>
+          <w:b w:val="0"/>
+          <w:bCs w:val="0"/>
+          <w:sz w:val="24"/>
+          <w:szCs w:val="24"/>
+        </w:rPr>
+      </w:pPr>
+      <w:r>
+        <w:rPr>
+          <w:rFonts w:ascii="Arial" w:hAnsi="Arial" w:eastAsia="Arial" w:cs="Arial"/>
+          <w:b w:val="0"/>
+          <w:bCs w:val="0"/>
+          <w:sz w:val="24"/>
+          <w:szCs w:val="24"/>
+        </w:rPr>
+        <w:t>PEDRO LUCAS APARECIDO SILVA</w:t>
+      </w:r>
+    </w:p>
+    <w:p>
+      <w:pPr>
+        <w:pStyle w:val="Normal"/>
+        <w:spacing w:line="360" w:lineRule="auto"/>
+        <w:ind w:left="0"/>
+        <w:jc w:val="center"/>
+        <w:rPr>
+          <w:rFonts w:ascii="Arial" w:hAnsi="Arial" w:eastAsia="Arial" w:cs="Arial"/>
+          <w:b w:val="0"/>
+          <w:bCs w:val="0"/>
+          <w:sz w:val="24"/>
+          <w:szCs w:val="24"/>
+        </w:rPr>
+      </w:pPr>
+      <w:r>
+        <w:rPr>
+          <w:rFonts w:ascii="Arial" w:hAnsi="Arial" w:eastAsia="Arial" w:cs="Arial"/>
+          <w:b w:val="0"/>
+          <w:bCs w:val="0"/>
+          <w:sz w:val="24"/>
+          <w:szCs w:val="24"/>
+        </w:rPr>
+        <w:t>RAFAEL NEVES NASCIMENTO</w:t>
+      </w:r>
+    </w:p>
+    <w:p>
+      <w:pPr>
+        <w:pStyle w:val="Normal"/>
+        <w:spacing w:line="360" w:lineRule="auto"/>
+        <w:ind w:left="0"/>
+        <w:jc w:val="center"/>
+        <w:rPr>
+          <w:rFonts w:ascii="Arial" w:hAnsi="Arial" w:eastAsia="Arial" w:cs="Arial"/>
+          <w:b w:val="0"/>
+          <w:bCs w:val="0"/>
+          <w:sz w:val="24"/>
+          <w:szCs w:val="24"/>
+        </w:rPr>
+      </w:pPr>
+    </w:p>
+    <w:p>
+      <w:pPr>
+        <w:pStyle w:val="Normal"/>
+        <w:spacing w:line="360" w:lineRule="auto"/>
+        <w:ind w:left="0"/>
+        <w:jc w:val="center"/>
+        <w:rPr>
+          <w:rFonts w:ascii="Arial" w:hAnsi="Arial" w:eastAsia="Arial" w:cs="Arial"/>
+          <w:b w:val="0"/>
+          <w:bCs w:val="0"/>
+          <w:sz w:val="24"/>
+          <w:szCs w:val="24"/>
+        </w:rPr>
+      </w:pPr>
+    </w:p>
+    <w:p>
+      <w:pPr>
+        <w:pStyle w:val="Normal"/>
+        <w:spacing w:line="360" w:lineRule="auto"/>
+        <w:ind w:left="0"/>
+        <w:jc w:val="center"/>
+        <w:rPr>
+          <w:rFonts w:ascii="Arial" w:hAnsi="Arial" w:eastAsia="Arial" w:cs="Arial"/>
+          <w:b w:val="0"/>
+          <w:bCs w:val="0"/>
+          <w:sz w:val="24"/>
+          <w:szCs w:val="24"/>
+        </w:rPr>
+      </w:pPr>
+    </w:p>
+    <w:p>
+      <w:pPr>
+        <w:pStyle w:val="Normal"/>
+        <w:spacing w:line="360" w:lineRule="auto"/>
+        <w:ind w:left="0"/>
+        <w:jc w:val="center"/>
+        <w:rPr>
+          <w:rFonts w:ascii="Arial" w:hAnsi="Arial" w:eastAsia="Arial" w:cs="Arial"/>
+          <w:b w:val="0"/>
+          <w:bCs w:val="0"/>
+          <w:sz w:val="24"/>
+          <w:szCs w:val="24"/>
+        </w:rPr>
+      </w:pPr>
+      <w:r>
+        <w:rPr>
+          <w:rFonts w:ascii="Arial" w:hAnsi="Arial" w:eastAsia="Arial" w:cs="Arial"/>
+          <w:b w:val="0"/>
+          <w:bCs w:val="0"/>
+          <w:sz w:val="24"/>
+          <w:szCs w:val="24"/>
+        </w:rPr>
+        <w:t>O papel e a importância da mulher no mercado de trabalho</w:t>
+      </w:r>
+    </w:p>
+    <w:p>
+      <w:pPr>
+        <w:pStyle w:val="Normal"/>
+        <w:spacing w:line="360" w:lineRule="auto"/>
+        <w:ind w:left="0"/>
+        <w:jc w:val="center"/>
+        <w:rPr>
+          <w:rFonts w:ascii="Arial" w:hAnsi="Arial" w:eastAsia="Arial" w:cs="Arial"/>
+          <w:b w:val="0"/>
+          <w:bCs w:val="0"/>
+          <w:sz w:val="24"/>
+          <w:szCs w:val="24"/>
+        </w:rPr>
+      </w:pPr>
+    </w:p>
+    <w:p>
+      <w:pPr>
+        <w:pStyle w:val="Normal"/>
+        <w:spacing w:line="360" w:lineRule="auto"/>
+        <w:ind w:left="0"/>
+        <w:jc w:val="center"/>
+        <w:rPr>
+          <w:rFonts w:ascii="Arial" w:hAnsi="Arial" w:eastAsia="Arial" w:cs="Arial"/>
+          <w:b w:val="0"/>
+          <w:bCs w:val="0"/>
+          <w:sz w:val="24"/>
+          <w:szCs w:val="24"/>
+        </w:rPr>
+      </w:pPr>
+    </w:p>
+    <w:p>
+      <w:pPr>
+        <w:pStyle w:val="Normal"/>
+        <w:spacing w:line="360" w:lineRule="auto"/>
+        <w:ind w:left="0"/>
+        <w:jc w:val="center"/>
+        <w:rPr>
+          <w:rFonts w:ascii="Arial" w:hAnsi="Arial" w:eastAsia="Arial" w:cs="Arial"/>
+          <w:b w:val="0"/>
+          <w:bCs w:val="0"/>
+          <w:sz w:val="24"/>
+          <w:szCs w:val="24"/>
+        </w:rPr>
+      </w:pPr>
+    </w:p>
+    <w:p>
+      <w:pPr>
+        <w:pStyle w:val="Normal"/>
+        <w:spacing w:line="360" w:lineRule="auto"/>
+        <w:ind w:left="0"/>
+        <w:jc w:val="center"/>
+        <w:rPr>
+          <w:rFonts w:ascii="Arial" w:hAnsi="Arial" w:eastAsia="Arial" w:cs="Arial"/>
+          <w:b w:val="0"/>
+          <w:bCs w:val="0"/>
+          <w:sz w:val="24"/>
+          <w:szCs w:val="24"/>
+        </w:rPr>
+      </w:pPr>
+    </w:p>
+    <w:p>
+      <w:pPr>
+        <w:pStyle w:val="Normal"/>
+        <w:spacing w:line="360" w:lineRule="auto"/>
+        <w:ind w:left="0"/>
+        <w:jc w:val="center"/>
+        <w:rPr>
+          <w:rFonts w:ascii="Arial" w:hAnsi="Arial" w:eastAsia="Arial" w:cs="Arial"/>
+          <w:b w:val="0"/>
+          <w:bCs w:val="0"/>
+          <w:sz w:val="24"/>
+          <w:szCs w:val="24"/>
+        </w:rPr>
+      </w:pPr>
+    </w:p>
+    <w:p>
+      <w:pPr>
+        <w:pStyle w:val="Normal"/>
+        <w:spacing w:line="360" w:lineRule="auto"/>
+        <w:ind w:left="0"/>
+        <w:jc w:val="center"/>
+        <w:rPr>
+          <w:rFonts w:ascii="Arial" w:hAnsi="Arial" w:eastAsia="Arial" w:cs="Arial"/>
+          <w:b w:val="0"/>
+          <w:bCs w:val="0"/>
+          <w:sz w:val="24"/>
+          <w:szCs w:val="24"/>
+        </w:rPr>
+      </w:pPr>
+    </w:p>
+    <w:p>
+      <w:pPr>
+        <w:pStyle w:val="Normal"/>
+        <w:spacing w:line="360" w:lineRule="auto"/>
+        <w:ind w:left="0"/>
+        <w:jc w:val="center"/>
+        <w:rPr>
+          <w:rFonts w:ascii="Arial" w:hAnsi="Arial" w:eastAsia="Arial" w:cs="Arial"/>
+          <w:b w:val="0"/>
+          <w:bCs w:val="0"/>
+          <w:sz w:val="24"/>
+          <w:szCs w:val="24"/>
+        </w:rPr>
+      </w:pPr>
+      <w:r>
+        <w:rPr>
+          <w:rFonts w:ascii="Arial" w:hAnsi="Arial" w:eastAsia="Arial" w:cs="Arial"/>
+          <w:b w:val="0"/>
+          <w:bCs w:val="0"/>
+          <w:sz w:val="24"/>
+          <w:szCs w:val="24"/>
+        </w:rPr>
+        <w:t>Olímpia</w:t>
+      </w:r>
+    </w:p>
+    <w:p>
+      <w:pPr>
+        <w:pStyle w:val="Normal"/>
+        <w:spacing w:line="360" w:lineRule="auto"/>
+        <w:ind w:left="0"/>
+        <w:jc w:val="center"/>
+        <w:rPr>
+          <w:rFonts w:ascii="Arial" w:hAnsi="Arial" w:eastAsia="Arial" w:cs="Arial"/>
+          <w:b w:val="0"/>
+          <w:bCs w:val="0"/>
+          <w:sz w:val="24"/>
+          <w:szCs w:val="24"/>
+        </w:rPr>
+      </w:pPr>
+      <w:r>
+        <w:rPr>
+          <w:rFonts w:ascii="Arial" w:hAnsi="Arial" w:eastAsia="Arial" w:cs="Arial"/>
+          <w:b w:val="0"/>
+          <w:bCs w:val="0"/>
+          <w:sz w:val="24"/>
+          <w:szCs w:val="24"/>
+        </w:rPr>
+        <w:t>2022</w:t>
+      </w:r>
+    </w:p>
+    <w:p>
+      <w:pPr>
+        <w:pStyle w:val="Normal"/>
+        <w:spacing w:line="360" w:lineRule="auto"/>
+        <w:ind w:left="0"/>
+        <w:jc w:val="center"/>
+        <w:rPr>
+          <w:rFonts w:ascii="Arial" w:hAnsi="Arial" w:eastAsia="Arial" w:cs="Arial"/>
+          <w:b w:val="0"/>
+          <w:bCs w:val="0"/>
+          <w:sz w:val="24"/>
+          <w:szCs w:val="24"/>
+        </w:rPr>
+      </w:pPr>
+    </w:p>
+    <w:p>
+      <w:pPr>
         <w:pStyle w:val="ListParagraph"/>
         <w:numPr>
           <w:ilvl w:val="0"/>
-          <w:numId w:val="2"/>
+          <w:numId w:val="3"/>
         </w:numPr>
         <w:spacing w:line="360" w:lineRule="auto"/>
         <w:rPr>
@@ -59,27 +539,7 @@
           <w:sz w:val="24"/>
           <w:szCs w:val="24"/>
         </w:rPr>
-        <w:t xml:space="preserve">A história da forte participação feminina no mercado de trabalho brasileiro é recente. Em 1940, a maior parte das mulheres exerciam somente o papel </w:t>
-      </w:r>
-      <w:r>
-        <w:rPr>
-          <w:rFonts w:ascii="Arial" w:hAnsi="Arial" w:eastAsia="Arial" w:cs="Arial"/>
-          <w:b w:val="0"/>
-          <w:bCs w:val="0"/>
-          <w:sz w:val="24"/>
-          <w:szCs w:val="24"/>
-        </w:rPr>
-        <w:t>de trabalhadoras</w:t>
-      </w:r>
-      <w:r>
-        <w:rPr>
-          <w:rFonts w:ascii="Arial" w:hAnsi="Arial" w:eastAsia="Arial" w:cs="Arial"/>
-          <w:b w:val="0"/>
-          <w:bCs w:val="0"/>
-          <w:sz w:val="24"/>
-          <w:szCs w:val="24"/>
-        </w:rPr>
-        <w:t xml:space="preserve"> domésticas, onde cuidavam dos filhos e das tarefas da casa, já que o mercado de trabalho era dominado pelos homens. A minoria que conseguia ter seu espaço fora dos trabalhos domésticos eram mulheres solteiras.</w:t>
+        <w:t>A história da participação feminina no mercado de trabalho brasileiro é recente. Em 1940, a maior parte das mulheres exerciam somente o papel de trabalhadoras domésticas, onde cuidavam dos filhos e das tarefas da casa, já que o mercado de trabalho era dominado pelos homens. Até 1979, por exemplo, mulheres não podiam jogar futebol profissionalmente. A minoria que conseguia ter seu espaço fora dos trabalhos domésticos eram mulheres solteiras.</w:t>
       </w:r>
     </w:p>
     <w:p>
@@ -104,7 +564,33 @@
           <w:sz w:val="24"/>
           <w:szCs w:val="24"/>
         </w:rPr>
-        <w:t>[exercer aqui dados da participação da mulher atualmente]</w:t>
+        <w:t>Apesar do número de mulheres no mercado de trabalho demonstrar crescimento contínuo anualmente, uma pesquisa feita em 8 de março de 2022, pelo Instituto Brasileiro de Economia da Fundação Getúlio Vargas, mostrou que a taxa de mulheres empregadas era de 51%, ainda menor que que a taxa de emprego entre os homens, 71%.</w:t>
+      </w:r>
+    </w:p>
+    <w:p>
+      <w:pPr>
+        <w:pStyle w:val="Normal"/>
+        <w:bidi w:val="0"/>
+        <w:spacing w:before="0" w:beforeAutospacing="off" w:after="200" w:afterAutospacing="off" w:line="360" w:lineRule="auto"/>
+        <w:ind w:left="0" w:right="0" w:firstLine="708"/>
+        <w:jc w:val="both"/>
+        <w:rPr>
+          <w:rFonts w:ascii="Arial" w:hAnsi="Arial" w:eastAsia="Arial" w:cs="Arial"/>
+          <w:b w:val="0"/>
+          <w:bCs w:val="0"/>
+          <w:sz w:val="24"/>
+          <w:szCs w:val="24"/>
+        </w:rPr>
+      </w:pPr>
+      <w:r>
+        <w:rPr>
+          <w:rFonts w:ascii="Arial" w:hAnsi="Arial" w:eastAsia="Arial" w:cs="Arial"/>
+          <w:b w:val="0"/>
+          <w:bCs w:val="0"/>
+          <w:sz w:val="24"/>
+          <w:szCs w:val="24"/>
+        </w:rPr>
+        <w:t>É constatado também que, de 2012 à 2021, o número de mulheres com conta própria em CNPJ aumentou em cerca de 1,2 milhões. Proporcionalmente, este aumento foi de 59%, em comparação com a porcentagem de 33% por parte dos homens.  No âmbito político, este crescimento também é perceptível, mesmo que lento, visto que de 2017 à 2020 houve um aumento de 4% no número de mulheres no parlamento brasileiro.</w:t>
       </w:r>
     </w:p>
     <w:p>
@@ -129,7 +615,7 @@
           <w:sz w:val="24"/>
           <w:szCs w:val="24"/>
         </w:rPr>
-        <w:t>[preconcetios da mulher etc]</w:t>
+        <w:t>O objetivo deste trabalho será de analisar a história e a importância da mulher dentro do mercado de trabalho, entender o que levou e o que está levando à maior inserção delas neste ambiente, assim como seu papel dentro dele, e refletir a respeito sobre como elas podem se interpor ainda mais no âmbito comercial, considerando a estrutura social e política atual e suas características.</w:t>
       </w:r>
     </w:p>
     <w:p>
@@ -146,29 +632,409 @@
           <w:szCs w:val="24"/>
         </w:rPr>
       </w:pPr>
+    </w:p>
+    <w:p>
+      <w:pPr>
+        <w:pStyle w:val="Normal"/>
+        <w:spacing w:after="200" w:afterAutospacing="off" w:line="360" w:lineRule="auto"/>
+        <w:ind w:left="0" w:firstLine="0"/>
+        <w:jc w:val="both"/>
+        <w:rPr>
+          <w:rFonts w:ascii="Arial" w:hAnsi="Arial" w:eastAsia="Arial" w:cs="Arial"/>
+          <w:b w:val="1"/>
+          <w:bCs w:val="1"/>
+          <w:sz w:val="24"/>
+          <w:szCs w:val="24"/>
+        </w:rPr>
+      </w:pPr>
+    </w:p>
+    <w:p>
+      <w:pPr>
+        <w:pStyle w:val="Normal"/>
+        <w:spacing w:after="200" w:afterAutospacing="off" w:line="360" w:lineRule="auto"/>
+        <w:ind w:left="0" w:firstLine="0"/>
+        <w:jc w:val="both"/>
+        <w:rPr>
+          <w:rFonts w:ascii="Arial" w:hAnsi="Arial" w:eastAsia="Arial" w:cs="Arial"/>
+          <w:b w:val="1"/>
+          <w:bCs w:val="1"/>
+          <w:sz w:val="24"/>
+          <w:szCs w:val="24"/>
+        </w:rPr>
+      </w:pPr>
+    </w:p>
+    <w:p>
+      <w:pPr>
+        <w:pStyle w:val="Normal"/>
+        <w:spacing w:after="200" w:afterAutospacing="off" w:line="360" w:lineRule="auto"/>
+        <w:ind w:left="0" w:firstLine="0"/>
+        <w:jc w:val="both"/>
+        <w:rPr>
+          <w:rFonts w:ascii="Arial" w:hAnsi="Arial" w:eastAsia="Arial" w:cs="Arial"/>
+          <w:b w:val="1"/>
+          <w:bCs w:val="1"/>
+          <w:sz w:val="24"/>
+          <w:szCs w:val="24"/>
+        </w:rPr>
+      </w:pPr>
       <w:r>
         <w:rPr>
           <w:rFonts w:ascii="Arial" w:hAnsi="Arial" w:eastAsia="Arial" w:cs="Arial"/>
-          <w:b w:val="0"/>
-          <w:bCs w:val="0"/>
-          <w:sz w:val="24"/>
-          <w:szCs w:val="24"/>
-        </w:rPr>
-        <w:t>[objetivo do trabalho]</w:t>
+          <w:b w:val="1"/>
+          <w:bCs w:val="1"/>
+          <w:sz w:val="24"/>
+          <w:szCs w:val="24"/>
+        </w:rPr>
+        <w:t>REFERÊNCIAS BIBLIOGRÁFICAS</w:t>
       </w:r>
+    </w:p>
+    <w:p>
+      <w:pPr>
+        <w:pStyle w:val="Normal"/>
+        <w:spacing w:after="200" w:afterAutospacing="off" w:line="360" w:lineRule="auto"/>
+        <w:ind w:left="0" w:firstLine="0"/>
+        <w:jc w:val="both"/>
+        <w:rPr>
+          <w:rFonts w:ascii="Arial" w:hAnsi="Arial" w:eastAsia="Arial" w:cs="Arial"/>
+          <w:noProof w:val="0"/>
+          <w:sz w:val="24"/>
+          <w:szCs w:val="24"/>
+          <w:lang w:val="pt-BR"/>
+        </w:rPr>
+      </w:pPr>
+      <w:hyperlink r:id="Rbc64cf33932948d4">
+        <w:r>
+          <w:rPr>
+            <w:rStyle w:val="Hyperlink"/>
+            <w:rFonts w:ascii="Arial" w:hAnsi="Arial" w:eastAsia="Arial" w:cs="Arial"/>
+            <w:noProof w:val="0"/>
+            <w:sz w:val="24"/>
+            <w:szCs w:val="24"/>
+            <w:lang w:val="pt-BR"/>
+          </w:rPr>
+          <w:t>Mulher no mercado de trabalho: atuação e importância (unisc.br)</w:t>
+        </w:r>
+      </w:hyperlink>
+    </w:p>
+    <w:p>
+      <w:pPr>
+        <w:pStyle w:val="Normal"/>
+        <w:spacing w:after="200" w:afterAutospacing="off" w:line="360" w:lineRule="auto"/>
+        <w:ind w:left="0" w:firstLine="0"/>
+        <w:jc w:val="both"/>
+        <w:rPr>
+          <w:rFonts w:ascii="Arial" w:hAnsi="Arial" w:eastAsia="Arial" w:cs="Arial"/>
+          <w:noProof w:val="0"/>
+          <w:sz w:val="24"/>
+          <w:szCs w:val="24"/>
+          <w:lang w:val="pt-BR"/>
+        </w:rPr>
+      </w:pPr>
+      <w:hyperlink r:id="Rea41277d2c354770">
+        <w:r>
+          <w:rPr>
+            <w:rStyle w:val="Hyperlink"/>
+            <w:rFonts w:ascii="Arial" w:hAnsi="Arial" w:eastAsia="Arial" w:cs="Arial"/>
+            <w:noProof w:val="0"/>
+            <w:sz w:val="24"/>
+            <w:szCs w:val="24"/>
+            <w:lang w:val="pt-BR"/>
+          </w:rPr>
+          <w:t>Participação de mulheres no mercado de trabalho tem 5º ano de alta, mas remuneração segue menor que dos homens, diz IBGE | Economia | G1 (globo.com)</w:t>
+        </w:r>
+      </w:hyperlink>
+    </w:p>
+    <w:p>
+      <w:pPr>
+        <w:pStyle w:val="Normal"/>
+        <w:spacing w:after="200" w:afterAutospacing="off" w:line="360" w:lineRule="auto"/>
+        <w:ind w:left="0" w:firstLine="0"/>
+        <w:jc w:val="both"/>
+        <w:rPr>
+          <w:rFonts w:ascii="Arial" w:hAnsi="Arial" w:eastAsia="Arial" w:cs="Arial"/>
+          <w:noProof w:val="0"/>
+          <w:sz w:val="24"/>
+          <w:szCs w:val="24"/>
+          <w:lang w:val="pt-BR"/>
+        </w:rPr>
+      </w:pPr>
+      <w:hyperlink r:id="Re9c723345b8944af">
+        <w:r>
+          <w:rPr>
+            <w:rStyle w:val="Hyperlink"/>
+            <w:rFonts w:ascii="Arial" w:hAnsi="Arial" w:eastAsia="Arial" w:cs="Arial"/>
+            <w:noProof w:val="0"/>
+            <w:sz w:val="24"/>
+            <w:szCs w:val="24"/>
+            <w:lang w:val="pt-BR"/>
+          </w:rPr>
+          <w:t>Participação de mulheres no mercado de trabalho tem 5º ano de alta, mas remuneração segue menor que dos homens, diz IBGE | Economia | G1 (globo.com)</w:t>
+        </w:r>
+      </w:hyperlink>
+    </w:p>
+    <w:p>
+      <w:pPr>
+        <w:pStyle w:val="Normal"/>
+        <w:spacing w:after="200" w:afterAutospacing="off" w:line="360" w:lineRule="auto"/>
+        <w:ind w:left="0" w:firstLine="0"/>
+        <w:jc w:val="both"/>
+        <w:rPr>
+          <w:rFonts w:ascii="Arial" w:hAnsi="Arial" w:eastAsia="Arial" w:cs="Arial"/>
+          <w:noProof w:val="0"/>
+          <w:sz w:val="24"/>
+          <w:szCs w:val="24"/>
+          <w:lang w:val="pt-BR"/>
+        </w:rPr>
+      </w:pPr>
+      <w:hyperlink r:id="R75374b54723d47b7">
+        <w:r>
+          <w:rPr>
+            <w:rStyle w:val="Hyperlink"/>
+            <w:rFonts w:ascii="Arial" w:hAnsi="Arial" w:eastAsia="Arial" w:cs="Arial"/>
+            <w:noProof w:val="0"/>
+            <w:sz w:val="24"/>
+            <w:szCs w:val="24"/>
+            <w:lang w:val="pt-BR"/>
+          </w:rPr>
+          <w:t>Participação de mulheres no mercado de trabalho é 20% inferior à dos homens | CNN Brasil</w:t>
+        </w:r>
+      </w:hyperlink>
     </w:p>
     <w:sectPr>
       <w:pgSz w:w="11906" w:h="16838" w:orient="portrait"/>
       <w:pgMar w:top="1701" w:right="1134" w:bottom="1134" w:left="1701" w:header="720" w:footer="720" w:gutter="0"/>
       <w:cols w:space="720"/>
       <w:docGrid w:linePitch="360"/>
+      <w:headerReference w:type="default" r:id="Redab6b5f0be64c77"/>
+      <w:footerReference w:type="default" r:id="R791825aeb8824f01"/>
     </w:sectPr>
   </w:body>
 </w:document>
 </file>
 
+<file path=word/footer.xml><?xml version="1.0" encoding="utf-8"?>
+<w:ftr xmlns:w14="http://schemas.microsoft.com/office/word/2010/wordml" xmlns:w="http://schemas.openxmlformats.org/wordprocessingml/2006/main">
+  <w:tbl>
+    <w:tblPr>
+      <w:tblStyle w:val="TableNormal"/>
+      <w:bidiVisual w:val="0"/>
+      <w:tblW w:w="0" w:type="auto"/>
+      <w:tblLayout w:type="fixed"/>
+      <w:tblLook w:val="06A0" w:firstRow="1" w:lastRow="0" w:firstColumn="1" w:lastColumn="0" w:noHBand="1" w:noVBand="1"/>
+    </w:tblPr>
+    <w:tblGrid>
+      <w:gridCol w:w="3020"/>
+      <w:gridCol w:w="3020"/>
+      <w:gridCol w:w="3020"/>
+    </w:tblGrid>
+    <w:tr>
+      <w:tc>
+        <w:tcPr>
+          <w:tcW w:w="3020" w:type="dxa"/>
+          <w:tcMar/>
+        </w:tcPr>
+        <w:p>
+          <w:pPr>
+            <w:pStyle w:val="Header"/>
+            <w:bidi w:val="0"/>
+            <w:ind w:left="-115"/>
+            <w:jc w:val="left"/>
+          </w:pPr>
+        </w:p>
+      </w:tc>
+      <w:tc>
+        <w:tcPr>
+          <w:tcW w:w="3020" w:type="dxa"/>
+          <w:tcMar/>
+        </w:tcPr>
+        <w:p>
+          <w:pPr>
+            <w:pStyle w:val="Header"/>
+            <w:bidi w:val="0"/>
+            <w:jc w:val="center"/>
+          </w:pPr>
+        </w:p>
+      </w:tc>
+      <w:tc>
+        <w:tcPr>
+          <w:tcW w:w="3020" w:type="dxa"/>
+          <w:tcMar/>
+        </w:tcPr>
+        <w:p>
+          <w:pPr>
+            <w:pStyle w:val="Header"/>
+            <w:bidi w:val="0"/>
+            <w:ind w:right="-115"/>
+            <w:jc w:val="right"/>
+          </w:pPr>
+        </w:p>
+      </w:tc>
+    </w:tr>
+  </w:tbl>
+  <w:p>
+    <w:pPr>
+      <w:pStyle w:val="Footer"/>
+      <w:bidi w:val="0"/>
+    </w:pPr>
+  </w:p>
+</w:ftr>
+</file>
+
+<file path=word/header.xml><?xml version="1.0" encoding="utf-8"?>
+<w:hdr xmlns:w14="http://schemas.microsoft.com/office/word/2010/wordml" xmlns:w="http://schemas.openxmlformats.org/wordprocessingml/2006/main">
+  <w:tbl>
+    <w:tblPr>
+      <w:tblStyle w:val="TableNormal"/>
+      <w:bidiVisual w:val="0"/>
+      <w:tblW w:w="0" w:type="auto"/>
+      <w:tblLayout w:type="fixed"/>
+      <w:tblLook w:val="06A0" w:firstRow="1" w:lastRow="0" w:firstColumn="1" w:lastColumn="0" w:noHBand="1" w:noVBand="1"/>
+    </w:tblPr>
+    <w:tblGrid>
+      <w:gridCol w:w="3020"/>
+      <w:gridCol w:w="3020"/>
+      <w:gridCol w:w="3020"/>
+    </w:tblGrid>
+    <w:tr>
+      <w:tc>
+        <w:tcPr>
+          <w:tcW w:w="3020" w:type="dxa"/>
+          <w:tcMar/>
+        </w:tcPr>
+        <w:p>
+          <w:pPr>
+            <w:pStyle w:val="Header"/>
+            <w:bidi w:val="0"/>
+            <w:ind w:left="-115"/>
+            <w:jc w:val="left"/>
+          </w:pPr>
+        </w:p>
+      </w:tc>
+      <w:tc>
+        <w:tcPr>
+          <w:tcW w:w="3020" w:type="dxa"/>
+          <w:tcMar/>
+        </w:tcPr>
+        <w:p>
+          <w:pPr>
+            <w:pStyle w:val="Header"/>
+            <w:bidi w:val="0"/>
+            <w:jc w:val="center"/>
+          </w:pPr>
+        </w:p>
+      </w:tc>
+      <w:tc>
+        <w:tcPr>
+          <w:tcW w:w="3020" w:type="dxa"/>
+          <w:tcMar/>
+        </w:tcPr>
+        <w:p>
+          <w:pPr>
+            <w:pStyle w:val="Header"/>
+            <w:bidi w:val="0"/>
+            <w:ind w:right="-115"/>
+            <w:jc w:val="right"/>
+          </w:pPr>
+        </w:p>
+      </w:tc>
+    </w:tr>
+  </w:tbl>
+  <w:p>
+    <w:pPr>
+      <w:pStyle w:val="Header"/>
+      <w:bidi w:val="0"/>
+    </w:pPr>
+  </w:p>
+</w:hdr>
+</file>
+
 <file path=word/numbering.xml><?xml version="1.0" encoding="utf-8"?>
 <w:numbering xmlns:w="http://schemas.openxmlformats.org/wordprocessingml/2006/main">
+  <w:abstractNum xmlns:w="http://schemas.openxmlformats.org/wordprocessingml/2006/main" w:abstractNumId="3">
+    <w:nsid w:val="713e5462"/>
+    <w:multiLevelType xmlns:w="http://schemas.openxmlformats.org/wordprocessingml/2006/main" w:val="hybridMultilevel"/>
+    <w:lvl xmlns:w="http://schemas.openxmlformats.org/wordprocessingml/2006/main" w:ilvl="0">
+      <w:start w:val="1"/>
+      <w:numFmt w:val="decimal"/>
+      <w:lvlText w:val="%1."/>
+      <w:lvlJc w:val="left"/>
+      <w:pPr>
+        <w:ind w:left="720" w:hanging="360"/>
+      </w:pPr>
+    </w:lvl>
+    <w:lvl xmlns:w="http://schemas.openxmlformats.org/wordprocessingml/2006/main" w:ilvl="1">
+      <w:start w:val="1"/>
+      <w:numFmt w:val="lowerLetter"/>
+      <w:lvlText w:val="%2."/>
+      <w:lvlJc w:val="left"/>
+      <w:pPr>
+        <w:ind w:left="1440" w:hanging="360"/>
+      </w:pPr>
+    </w:lvl>
+    <w:lvl xmlns:w="http://schemas.openxmlformats.org/wordprocessingml/2006/main" w:ilvl="2">
+      <w:start w:val="1"/>
+      <w:numFmt w:val="lowerRoman"/>
+      <w:lvlText w:val="%3."/>
+      <w:lvlJc w:val="right"/>
+      <w:pPr>
+        <w:ind w:left="2160" w:hanging="180"/>
+      </w:pPr>
+    </w:lvl>
+    <w:lvl xmlns:w="http://schemas.openxmlformats.org/wordprocessingml/2006/main" w:ilvl="3">
+      <w:start w:val="1"/>
+      <w:numFmt w:val="decimal"/>
+      <w:lvlText w:val="%4."/>
+      <w:lvlJc w:val="left"/>
+      <w:pPr>
+        <w:ind w:left="2880" w:hanging="360"/>
+      </w:pPr>
+    </w:lvl>
+    <w:lvl xmlns:w="http://schemas.openxmlformats.org/wordprocessingml/2006/main" w:ilvl="4">
+      <w:start w:val="1"/>
+      <w:numFmt w:val="lowerLetter"/>
+      <w:lvlText w:val="%5."/>
+      <w:lvlJc w:val="left"/>
+      <w:pPr>
+        <w:ind w:left="3600" w:hanging="360"/>
+      </w:pPr>
+    </w:lvl>
+    <w:lvl xmlns:w="http://schemas.openxmlformats.org/wordprocessingml/2006/main" w:ilvl="5">
+      <w:start w:val="1"/>
+      <w:numFmt w:val="lowerRoman"/>
+      <w:lvlText w:val="%6."/>
+      <w:lvlJc w:val="right"/>
+      <w:pPr>
+        <w:ind w:left="4320" w:hanging="180"/>
+      </w:pPr>
+    </w:lvl>
+    <w:lvl xmlns:w="http://schemas.openxmlformats.org/wordprocessingml/2006/main" w:ilvl="6">
+      <w:start w:val="1"/>
+      <w:numFmt w:val="decimal"/>
+      <w:lvlText w:val="%7."/>
+      <w:lvlJc w:val="left"/>
+      <w:pPr>
+        <w:ind w:left="5040" w:hanging="360"/>
+      </w:pPr>
+    </w:lvl>
+    <w:lvl xmlns:w="http://schemas.openxmlformats.org/wordprocessingml/2006/main" w:ilvl="7">
+      <w:start w:val="1"/>
+      <w:numFmt w:val="lowerLetter"/>
+      <w:lvlText w:val="%8."/>
+      <w:lvlJc w:val="left"/>
+      <w:pPr>
+        <w:ind w:left="5760" w:hanging="360"/>
+      </w:pPr>
+    </w:lvl>
+    <w:lvl xmlns:w="http://schemas.openxmlformats.org/wordprocessingml/2006/main" w:ilvl="8">
+      <w:start w:val="1"/>
+      <w:numFmt w:val="lowerRoman"/>
+      <w:lvlText w:val="%9."/>
+      <w:lvlJc w:val="right"/>
+      <w:pPr>
+        <w:ind w:left="6480" w:hanging="180"/>
+      </w:pPr>
+    </w:lvl>
+  </w:abstractNum>
   <w:abstractNum xmlns:w="http://schemas.openxmlformats.org/wordprocessingml/2006/main" w:abstractNumId="2">
     <w:nsid w:val="2be264c2"/>
     <w:multiLevelType xmlns:w="http://schemas.openxmlformats.org/wordprocessingml/2006/main" w:val="hybridMultilevel"/>
@@ -339,6 +1205,9 @@
       </w:pPr>
     </w:lvl>
   </w:abstractNum>
+  <w:num w:numId="3">
+    <w:abstractNumId w:val="3"/>
+  </w:num>
   <w:num w:numId="2">
     <w:abstractNumId w:val="2"/>
   </w:num>
@@ -779,6 +1648,82 @@
       <w:contextualSpacing xmlns:w="http://schemas.openxmlformats.org/wordprocessingml/2006/main"/>
     </w:pPr>
   </w:style>
+  <w:style xmlns:w14="http://schemas.microsoft.com/office/word/2010/wordml" xmlns:mc="http://schemas.openxmlformats.org/markup-compatibility/2006" xmlns:w="http://schemas.openxmlformats.org/wordprocessingml/2006/main" w:type="character" w:styleId="Hyperlink" mc:Ignorable="w14">
+    <w:name xmlns:w="http://schemas.openxmlformats.org/wordprocessingml/2006/main" w:val="Hyperlink"/>
+    <w:basedOn xmlns:w="http://schemas.openxmlformats.org/wordprocessingml/2006/main" w:val="DefaultParagraphFont"/>
+    <w:uiPriority xmlns:w="http://schemas.openxmlformats.org/wordprocessingml/2006/main" w:val="99"/>
+    <w:unhideWhenUsed xmlns:w="http://schemas.openxmlformats.org/wordprocessingml/2006/main"/>
+    <w:rPr xmlns:w="http://schemas.openxmlformats.org/wordprocessingml/2006/main">
+      <w:color w:val="0563C1" w:themeColor="hyperlink"/>
+      <w:u w:val="single"/>
+    </w:rPr>
+  </w:style>
+  <w:style xmlns:w="http://schemas.openxmlformats.org/wordprocessingml/2006/main" w:type="table" w:styleId="TableGrid">
+    <w:name xmlns:w="http://schemas.openxmlformats.org/wordprocessingml/2006/main" w:val="Table Grid"/>
+    <w:basedOn xmlns:w="http://schemas.openxmlformats.org/wordprocessingml/2006/main" w:val="TableNormal"/>
+    <w:uiPriority xmlns:w="http://schemas.openxmlformats.org/wordprocessingml/2006/main" w:val="59"/>
+    <w:rsid xmlns:w="http://schemas.openxmlformats.org/wordprocessingml/2006/main" w:val="00FB4123"/>
+    <w:pPr xmlns:w="http://schemas.openxmlformats.org/wordprocessingml/2006/main">
+      <w:spacing w:after="0" w:line="240" w:lineRule="auto"/>
+    </w:pPr>
+    <w:tblPr xmlns:w="http://schemas.openxmlformats.org/wordprocessingml/2006/main">
+      <w:tblInd w:w="0" w:type="dxa"/>
+      <w:tblBorders>
+        <w:top w:val="single" w:color="000000" w:themeColor="text1" w:sz="4" w:space="0"/>
+        <w:left w:val="single" w:color="000000" w:themeColor="text1" w:sz="4" w:space="0"/>
+        <w:bottom w:val="single" w:color="000000" w:themeColor="text1" w:sz="4" w:space="0"/>
+        <w:right w:val="single" w:color="000000" w:themeColor="text1" w:sz="4" w:space="0"/>
+        <w:insideH w:val="single" w:color="000000" w:themeColor="text1" w:sz="4" w:space="0"/>
+        <w:insideV w:val="single" w:color="000000" w:themeColor="text1" w:sz="4" w:space="0"/>
+      </w:tblBorders>
+      <w:tblCellMar>
+        <w:top w:w="0" w:type="dxa"/>
+        <w:left w:w="108" w:type="dxa"/>
+        <w:bottom w:w="0" w:type="dxa"/>
+        <w:right w:w="108" w:type="dxa"/>
+      </w:tblCellMar>
+    </w:tblPr>
+  </w:style>
+  <w:style xmlns:w14="http://schemas.microsoft.com/office/word/2010/wordml" xmlns:mc="http://schemas.openxmlformats.org/markup-compatibility/2006" xmlns:w="http://schemas.openxmlformats.org/wordprocessingml/2006/main" w:type="character" w:styleId="HeaderChar" w:customStyle="1" mc:Ignorable="w14">
+    <w:name xmlns:w="http://schemas.openxmlformats.org/wordprocessingml/2006/main" w:val="Header Char"/>
+    <w:basedOn xmlns:w="http://schemas.openxmlformats.org/wordprocessingml/2006/main" w:val="DefaultParagraphFont"/>
+    <w:link xmlns:w="http://schemas.openxmlformats.org/wordprocessingml/2006/main" w:val="Header"/>
+    <w:uiPriority xmlns:w="http://schemas.openxmlformats.org/wordprocessingml/2006/main" w:val="99"/>
+  </w:style>
+  <w:style xmlns:w14="http://schemas.microsoft.com/office/word/2010/wordml" xmlns:mc="http://schemas.openxmlformats.org/markup-compatibility/2006" xmlns:w="http://schemas.openxmlformats.org/wordprocessingml/2006/main" w:type="paragraph" w:styleId="Header" mc:Ignorable="w14">
+    <w:name xmlns:w="http://schemas.openxmlformats.org/wordprocessingml/2006/main" w:val="header"/>
+    <w:basedOn xmlns:w="http://schemas.openxmlformats.org/wordprocessingml/2006/main" w:val="Normal"/>
+    <w:link xmlns:w="http://schemas.openxmlformats.org/wordprocessingml/2006/main" w:val="HeaderChar"/>
+    <w:uiPriority xmlns:w="http://schemas.openxmlformats.org/wordprocessingml/2006/main" w:val="99"/>
+    <w:unhideWhenUsed xmlns:w="http://schemas.openxmlformats.org/wordprocessingml/2006/main"/>
+    <w:pPr xmlns:w="http://schemas.openxmlformats.org/wordprocessingml/2006/main">
+      <w:tabs xmlns:w="http://schemas.openxmlformats.org/wordprocessingml/2006/main">
+        <w:tab w:val="center" w:pos="4680"/>
+        <w:tab w:val="right" w:pos="9360"/>
+      </w:tabs>
+      <w:spacing xmlns:w="http://schemas.openxmlformats.org/wordprocessingml/2006/main" w:after="0" w:line="240" w:lineRule="auto"/>
+    </w:pPr>
+  </w:style>
+  <w:style xmlns:w14="http://schemas.microsoft.com/office/word/2010/wordml" xmlns:mc="http://schemas.openxmlformats.org/markup-compatibility/2006" xmlns:w="http://schemas.openxmlformats.org/wordprocessingml/2006/main" w:type="character" w:styleId="FooterChar" w:customStyle="1" mc:Ignorable="w14">
+    <w:name xmlns:w="http://schemas.openxmlformats.org/wordprocessingml/2006/main" w:val="Footer Char"/>
+    <w:basedOn xmlns:w="http://schemas.openxmlformats.org/wordprocessingml/2006/main" w:val="DefaultParagraphFont"/>
+    <w:link xmlns:w="http://schemas.openxmlformats.org/wordprocessingml/2006/main" w:val="Footer"/>
+    <w:uiPriority xmlns:w="http://schemas.openxmlformats.org/wordprocessingml/2006/main" w:val="99"/>
+  </w:style>
+  <w:style xmlns:w14="http://schemas.microsoft.com/office/word/2010/wordml" xmlns:mc="http://schemas.openxmlformats.org/markup-compatibility/2006" xmlns:w="http://schemas.openxmlformats.org/wordprocessingml/2006/main" w:type="paragraph" w:styleId="Footer" mc:Ignorable="w14">
+    <w:name xmlns:w="http://schemas.openxmlformats.org/wordprocessingml/2006/main" w:val="footer"/>
+    <w:basedOn xmlns:w="http://schemas.openxmlformats.org/wordprocessingml/2006/main" w:val="Normal"/>
+    <w:link xmlns:w="http://schemas.openxmlformats.org/wordprocessingml/2006/main" w:val="FooterChar"/>
+    <w:uiPriority xmlns:w="http://schemas.openxmlformats.org/wordprocessingml/2006/main" w:val="99"/>
+    <w:unhideWhenUsed xmlns:w="http://schemas.openxmlformats.org/wordprocessingml/2006/main"/>
+    <w:pPr xmlns:w="http://schemas.openxmlformats.org/wordprocessingml/2006/main">
+      <w:tabs xmlns:w="http://schemas.openxmlformats.org/wordprocessingml/2006/main">
+        <w:tab w:val="center" w:pos="4680"/>
+        <w:tab w:val="right" w:pos="9360"/>
+      </w:tabs>
+      <w:spacing xmlns:w="http://schemas.openxmlformats.org/wordprocessingml/2006/main" w:after="0" w:line="240" w:lineRule="auto"/>
+    </w:pPr>
+  </w:style>
 </w:styles>
 </file>
 

</xml_diff>